<commit_message>
Added AgeAfter10Years new version called UniqueNumber into Task1 Homework folder
</commit_message>
<xml_diff>
--- a/Homework Test/Task2.DataTypes/01.WelcomeMessageTask.docx
+++ b/Homework Test/Task2.DataTypes/01.WelcomeMessageTask.docx
@@ -8,22 +8,230 @@
         <w:rPr>
           <w:rFonts w:ascii="MV Boli" w:hAnsi="MV Boli" w:cs="MV Boli"/>
           <w:b/>
+          <w:color w:val="92D050"/>
           <w:sz w:val="52"/>
           <w:szCs w:val="52"/>
           <w:lang w:val="en-US"/>
         </w:rPr>
       </w:pPr>
+      <w:r>
+        <w:rPr>
+          <w:rFonts w:ascii="MV Boli" w:hAnsi="MV Boli" w:cs="MV Boli"/>
+          <w:b/>
+          <w:color w:val="92D050"/>
+          <w:sz w:val="52"/>
+          <w:szCs w:val="52"/>
+          <w:lang w:val="en-US"/>
+        </w:rPr>
+        <w:t>Welcome message</w:t>
+      </w:r>
+    </w:p>
+    <w:p>
+      <w:pPr>
+        <w:rPr>
+          <w:rFonts w:ascii="MV Boli" w:hAnsi="MV Boli" w:cs="MV Boli"/>
+          <w:b/>
+          <w:sz w:val="48"/>
+          <w:szCs w:val="48"/>
+          <w:lang w:val="en-US"/>
+        </w:rPr>
+      </w:pPr>
+    </w:p>
+    <w:p>
+      <w:pPr>
+        <w:rPr>
+          <w:rFonts w:ascii="MV Boli" w:hAnsi="MV Boli" w:cs="MV Boli"/>
+          <w:b/>
+          <w:sz w:val="32"/>
+          <w:szCs w:val="32"/>
+          <w:lang w:val="en-US"/>
+        </w:rPr>
+      </w:pPr>
+      <w:r>
+        <w:rPr>
+          <w:rFonts w:ascii="MV Boli" w:hAnsi="MV Boli" w:cs="MV Boli"/>
+          <w:b/>
+          <w:sz w:val="32"/>
+          <w:szCs w:val="32"/>
+          <w:lang w:val="en-US"/>
+        </w:rPr>
+        <w:t xml:space="preserve">Make a simple program </w:t>
+      </w:r>
+      <w:r>
+        <w:rPr>
+          <w:rFonts w:ascii="MV Boli" w:hAnsi="MV Boli" w:cs="MV Boli"/>
+          <w:b/>
+          <w:sz w:val="32"/>
+          <w:szCs w:val="32"/>
+          <w:lang w:val="en-US"/>
+        </w:rPr>
+        <w:t xml:space="preserve">that </w:t>
+      </w:r>
+      <w:r>
+        <w:rPr>
+          <w:rFonts w:ascii="MV Boli" w:hAnsi="MV Boli" w:cs="MV Boli"/>
+          <w:b/>
+          <w:sz w:val="32"/>
+          <w:szCs w:val="32"/>
+          <w:lang w:val="en-US"/>
+        </w:rPr>
+        <w:t xml:space="preserve">send Welcome message to the user who enter First </w:t>
+      </w:r>
+      <w:proofErr w:type="gramStart"/>
+      <w:r>
+        <w:rPr>
+          <w:rFonts w:ascii="MV Boli" w:hAnsi="MV Boli" w:cs="MV Boli"/>
+          <w:b/>
+          <w:sz w:val="32"/>
+          <w:szCs w:val="32"/>
+          <w:lang w:val="en-US"/>
+        </w:rPr>
+        <w:t>name ,</w:t>
+      </w:r>
+      <w:proofErr w:type="gramEnd"/>
+      <w:r>
+        <w:rPr>
+          <w:rFonts w:ascii="MV Boli" w:hAnsi="MV Boli" w:cs="MV Boli"/>
+          <w:b/>
+          <w:sz w:val="32"/>
+          <w:szCs w:val="32"/>
+          <w:lang w:val="en-US"/>
+        </w:rPr>
+        <w:t xml:space="preserve"> Last name and Age or with other words a program which </w:t>
+      </w:r>
+      <w:r>
+        <w:rPr>
+          <w:rFonts w:ascii="MV Boli" w:hAnsi="MV Boli" w:cs="MV Boli"/>
+          <w:b/>
+          <w:sz w:val="32"/>
+          <w:szCs w:val="32"/>
+          <w:lang w:val="en-US"/>
+        </w:rPr>
+        <w:t xml:space="preserve">connects some different data type variables and print them on the </w:t>
+      </w:r>
+      <w:r>
+        <w:rPr>
+          <w:rFonts w:ascii="MV Boli" w:hAnsi="MV Boli" w:cs="MV Boli"/>
+          <w:b/>
+          <w:color w:val="00B050"/>
+          <w:sz w:val="32"/>
+          <w:szCs w:val="32"/>
+          <w:lang w:val="en-US"/>
+        </w:rPr>
+        <w:t>CONSOLE</w:t>
+      </w:r>
+      <w:r>
+        <w:rPr>
+          <w:rFonts w:ascii="MV Boli" w:hAnsi="MV Boli" w:cs="MV Boli"/>
+          <w:b/>
+          <w:sz w:val="32"/>
+          <w:szCs w:val="32"/>
+          <w:lang w:val="en-US"/>
+        </w:rPr>
+        <w:t xml:space="preserve">. The </w:t>
+      </w:r>
+      <w:r>
+        <w:rPr>
+          <w:rFonts w:ascii="MV Boli" w:hAnsi="MV Boli" w:cs="MV Boli"/>
+          <w:b/>
+          <w:sz w:val="32"/>
+          <w:szCs w:val="32"/>
+          <w:lang w:val="en-US"/>
+        </w:rPr>
+        <w:t>program must print this message:</w:t>
+      </w:r>
+    </w:p>
+    <w:p>
+      <w:pPr>
+        <w:rPr>
+          <w:rFonts w:ascii="MV Boli" w:hAnsi="MV Boli" w:cs="MV Boli"/>
+          <w:b/>
+          <w:sz w:val="32"/>
+          <w:szCs w:val="32"/>
+          <w:lang w:val="en-US"/>
+        </w:rPr>
+      </w:pPr>
+      <w:r>
+        <w:rPr>
+          <w:rFonts w:ascii="MV Boli" w:hAnsi="MV Boli" w:cs="MV Boli"/>
+          <w:b/>
+          <w:color w:val="E36C0A" w:themeColor="accent6" w:themeShade="BF"/>
+          <w:sz w:val="32"/>
+          <w:szCs w:val="32"/>
+          <w:lang w:val="en-US"/>
+        </w:rPr>
+        <w:t>$</w:t>
+      </w:r>
       <w:bookmarkStart w:id="0" w:name="_GoBack"/>
       <w:bookmarkEnd w:id="0"/>
       <w:r>
         <w:rPr>
           <w:rFonts w:ascii="MV Boli" w:hAnsi="MV Boli" w:cs="MV Boli"/>
           <w:b/>
-          <w:sz w:val="52"/>
-          <w:szCs w:val="52"/>
-          <w:lang w:val="en-US"/>
-        </w:rPr>
-        <w:t>Welcome message</w:t>
+          <w:color w:val="E36C0A" w:themeColor="accent6" w:themeShade="BF"/>
+          <w:sz w:val="32"/>
+          <w:szCs w:val="32"/>
+          <w:lang w:val="en-US"/>
+        </w:rPr>
+        <w:t>“Hello {</w:t>
+      </w:r>
+      <w:proofErr w:type="spellStart"/>
+      <w:r>
+        <w:rPr>
+          <w:rFonts w:ascii="MV Boli" w:hAnsi="MV Boli" w:cs="MV Boli"/>
+          <w:b/>
+          <w:color w:val="E36C0A" w:themeColor="accent6" w:themeShade="BF"/>
+          <w:sz w:val="32"/>
+          <w:szCs w:val="32"/>
+          <w:lang w:val="en-US"/>
+        </w:rPr>
+        <w:t>firstName</w:t>
+      </w:r>
+      <w:proofErr w:type="spellEnd"/>
+      <w:r>
+        <w:rPr>
+          <w:rFonts w:ascii="MV Boli" w:hAnsi="MV Boli" w:cs="MV Boli"/>
+          <w:b/>
+          <w:color w:val="E36C0A" w:themeColor="accent6" w:themeShade="BF"/>
+          <w:sz w:val="32"/>
+          <w:szCs w:val="32"/>
+          <w:lang w:val="en-US"/>
+        </w:rPr>
+        <w:t>} {</w:t>
+      </w:r>
+      <w:proofErr w:type="spellStart"/>
+      <w:r>
+        <w:rPr>
+          <w:rFonts w:ascii="MV Boli" w:hAnsi="MV Boli" w:cs="MV Boli"/>
+          <w:b/>
+          <w:color w:val="E36C0A" w:themeColor="accent6" w:themeShade="BF"/>
+          <w:sz w:val="32"/>
+          <w:szCs w:val="32"/>
+          <w:lang w:val="en-US"/>
+        </w:rPr>
+        <w:t>lastName</w:t>
+      </w:r>
+      <w:proofErr w:type="spellEnd"/>
+      <w:r>
+        <w:rPr>
+          <w:rFonts w:ascii="MV Boli" w:hAnsi="MV Boli" w:cs="MV Boli"/>
+          <w:b/>
+          <w:color w:val="E36C0A" w:themeColor="accent6" w:themeShade="BF"/>
+          <w:sz w:val="32"/>
+          <w:szCs w:val="32"/>
+          <w:lang w:val="en-US"/>
+        </w:rPr>
+        <w:t xml:space="preserve">} at the age of {age} !!!” </w:t>
+      </w:r>
+      <w:r>
+        <w:rPr>
+          <w:rFonts w:ascii="MV Boli" w:hAnsi="MV Boli" w:cs="MV Boli"/>
+          <w:b/>
+          <w:sz w:val="32"/>
+          <w:szCs w:val="32"/>
+          <w:lang w:val="en-US"/>
+        </w:rPr>
+        <w:t>.</w:t>
       </w:r>
     </w:p>
     <w:p>
@@ -31,270 +239,51 @@
         <w:rPr>
           <w:rFonts w:ascii="MV Boli" w:hAnsi="MV Boli" w:cs="MV Boli"/>
           <w:b/>
-          <w:sz w:val="48"/>
-          <w:szCs w:val="48"/>
+          <w:sz w:val="32"/>
+          <w:szCs w:val="32"/>
           <w:lang w:val="en-US"/>
         </w:rPr>
       </w:pPr>
     </w:p>
     <w:p>
       <w:pPr>
-        <w:rPr>
-          <w:rFonts w:ascii="MV Boli" w:hAnsi="MV Boli" w:cs="MV Boli"/>
-          <w:b/>
-          <w:sz w:val="32"/>
-          <w:szCs w:val="32"/>
-          <w:lang w:val="en-US"/>
-        </w:rPr>
-      </w:pPr>
-      <w:r>
-        <w:rPr>
-          <w:rFonts w:ascii="MV Boli" w:hAnsi="MV Boli" w:cs="MV Boli"/>
-          <w:b/>
-          <w:sz w:val="32"/>
-          <w:szCs w:val="32"/>
-          <w:lang w:val="en-US"/>
-        </w:rPr>
-        <w:t xml:space="preserve">Make a simple program </w:t>
-      </w:r>
-      <w:r>
-        <w:rPr>
-          <w:rFonts w:ascii="MV Boli" w:hAnsi="MV Boli" w:cs="MV Boli"/>
-          <w:b/>
-          <w:sz w:val="32"/>
-          <w:szCs w:val="32"/>
-          <w:lang w:val="en-US"/>
-        </w:rPr>
-        <w:t xml:space="preserve">that </w:t>
-      </w:r>
-      <w:r>
-        <w:rPr>
-          <w:rFonts w:ascii="MV Boli" w:hAnsi="MV Boli" w:cs="MV Boli"/>
-          <w:b/>
-          <w:sz w:val="32"/>
-          <w:szCs w:val="32"/>
-          <w:lang w:val="en-US"/>
-        </w:rPr>
-        <w:t xml:space="preserve">send Welcome message to the user who enter First </w:t>
+        <w:jc w:val="center"/>
+        <w:rPr>
+          <w:rFonts w:ascii="MV Boli" w:hAnsi="MV Boli" w:cs="MV Boli"/>
+          <w:b/>
+          <w:sz w:val="44"/>
+          <w:szCs w:val="44"/>
+          <w:lang w:val="en-US"/>
+        </w:rPr>
+      </w:pPr>
+      <w:r>
+        <w:rPr>
+          <w:rFonts w:ascii="MV Boli" w:hAnsi="MV Boli" w:cs="MV Boli"/>
+          <w:b/>
+          <w:sz w:val="44"/>
+          <w:szCs w:val="44"/>
+          <w:lang w:val="en-US"/>
+        </w:rPr>
+        <w:t xml:space="preserve">Some </w:t>
       </w:r>
       <w:proofErr w:type="gramStart"/>
       <w:r>
         <w:rPr>
           <w:rFonts w:ascii="MV Boli" w:hAnsi="MV Boli" w:cs="MV Boli"/>
           <w:b/>
-          <w:sz w:val="32"/>
-          <w:szCs w:val="32"/>
-          <w:lang w:val="en-US"/>
-        </w:rPr>
-        <w:t>name ,</w:t>
+          <w:sz w:val="44"/>
+          <w:szCs w:val="44"/>
+          <w:lang w:val="en-US"/>
+        </w:rPr>
+        <w:t>hints !</w:t>
       </w:r>
       <w:proofErr w:type="gramEnd"/>
       <w:r>
         <w:rPr>
           <w:rFonts w:ascii="MV Boli" w:hAnsi="MV Boli" w:cs="MV Boli"/>
           <w:b/>
-          <w:sz w:val="32"/>
-          <w:szCs w:val="32"/>
-          <w:lang w:val="en-US"/>
-        </w:rPr>
-        <w:t xml:space="preserve"> Last name and Age or with other words a program which </w:t>
-      </w:r>
-      <w:r>
-        <w:rPr>
-          <w:rFonts w:ascii="MV Boli" w:hAnsi="MV Boli" w:cs="MV Boli"/>
-          <w:b/>
-          <w:sz w:val="32"/>
-          <w:szCs w:val="32"/>
-          <w:lang w:val="en-US"/>
-        </w:rPr>
-        <w:t xml:space="preserve">connects some different data type variables and print them on the </w:t>
-      </w:r>
-      <w:r>
-        <w:rPr>
-          <w:rFonts w:ascii="MV Boli" w:hAnsi="MV Boli" w:cs="MV Boli"/>
-          <w:b/>
-          <w:color w:val="00B050"/>
-          <w:sz w:val="32"/>
-          <w:szCs w:val="32"/>
-          <w:lang w:val="en-US"/>
-        </w:rPr>
-        <w:t>CONSOLE</w:t>
-      </w:r>
-      <w:r>
-        <w:rPr>
-          <w:rFonts w:ascii="MV Boli" w:hAnsi="MV Boli" w:cs="MV Boli"/>
-          <w:b/>
-          <w:sz w:val="32"/>
-          <w:szCs w:val="32"/>
-          <w:lang w:val="en-US"/>
-        </w:rPr>
-        <w:t xml:space="preserve">. The </w:t>
-      </w:r>
-      <w:r>
-        <w:rPr>
-          <w:rFonts w:ascii="MV Boli" w:hAnsi="MV Boli" w:cs="MV Boli"/>
-          <w:b/>
-          <w:sz w:val="32"/>
-          <w:szCs w:val="32"/>
-          <w:lang w:val="en-US"/>
-        </w:rPr>
-        <w:t>program must print this message:</w:t>
-      </w:r>
-    </w:p>
-    <w:p>
-      <w:pPr>
-        <w:rPr>
-          <w:rFonts w:ascii="MV Boli" w:hAnsi="MV Boli" w:cs="MV Boli"/>
-          <w:b/>
-          <w:sz w:val="32"/>
-          <w:szCs w:val="32"/>
-          <w:lang w:val="en-US"/>
-        </w:rPr>
-      </w:pPr>
-      <w:r>
-        <w:rPr>
-          <w:rFonts w:ascii="MV Boli" w:hAnsi="MV Boli" w:cs="MV Boli"/>
-          <w:b/>
-          <w:color w:val="E36C0A" w:themeColor="accent6" w:themeShade="BF"/>
-          <w:sz w:val="32"/>
-          <w:szCs w:val="32"/>
-          <w:lang w:val="en-US"/>
-        </w:rPr>
-        <w:t>“Hello {</w:t>
-      </w:r>
-      <w:proofErr w:type="spellStart"/>
-      <w:r>
-        <w:rPr>
-          <w:rFonts w:ascii="MV Boli" w:hAnsi="MV Boli" w:cs="MV Boli"/>
-          <w:b/>
-          <w:color w:val="E36C0A" w:themeColor="accent6" w:themeShade="BF"/>
-          <w:sz w:val="32"/>
-          <w:szCs w:val="32"/>
-          <w:lang w:val="en-US"/>
-        </w:rPr>
-        <w:t>firstName</w:t>
-      </w:r>
-      <w:proofErr w:type="spellEnd"/>
-      <w:r>
-        <w:rPr>
-          <w:rFonts w:ascii="MV Boli" w:hAnsi="MV Boli" w:cs="MV Boli"/>
-          <w:b/>
-          <w:color w:val="E36C0A" w:themeColor="accent6" w:themeShade="BF"/>
-          <w:sz w:val="32"/>
-          <w:szCs w:val="32"/>
-          <w:lang w:val="en-US"/>
-        </w:rPr>
-        <w:t>} {</w:t>
-      </w:r>
-      <w:proofErr w:type="spellStart"/>
-      <w:r>
-        <w:rPr>
-          <w:rFonts w:ascii="MV Boli" w:hAnsi="MV Boli" w:cs="MV Boli"/>
-          <w:b/>
-          <w:color w:val="E36C0A" w:themeColor="accent6" w:themeShade="BF"/>
-          <w:sz w:val="32"/>
-          <w:szCs w:val="32"/>
-          <w:lang w:val="en-US"/>
-        </w:rPr>
-        <w:t>lastName</w:t>
-      </w:r>
-      <w:proofErr w:type="spellEnd"/>
-      <w:r>
-        <w:rPr>
-          <w:rFonts w:ascii="MV Boli" w:hAnsi="MV Boli" w:cs="MV Boli"/>
-          <w:b/>
-          <w:color w:val="E36C0A" w:themeColor="accent6" w:themeShade="BF"/>
-          <w:sz w:val="32"/>
-          <w:szCs w:val="32"/>
-          <w:lang w:val="en-US"/>
-        </w:rPr>
-        <w:t>} at the age of {age</w:t>
-      </w:r>
-      <w:proofErr w:type="gramStart"/>
-      <w:r>
-        <w:rPr>
-          <w:rFonts w:ascii="MV Boli" w:hAnsi="MV Boli" w:cs="MV Boli"/>
-          <w:b/>
-          <w:color w:val="E36C0A" w:themeColor="accent6" w:themeShade="BF"/>
-          <w:sz w:val="32"/>
-          <w:szCs w:val="32"/>
-          <w:lang w:val="en-US"/>
-        </w:rPr>
-        <w:t>} !!!</w:t>
-      </w:r>
-      <w:proofErr w:type="gramEnd"/>
-      <w:r>
-        <w:rPr>
-          <w:rFonts w:ascii="MV Boli" w:hAnsi="MV Boli" w:cs="MV Boli"/>
-          <w:b/>
-          <w:color w:val="E36C0A" w:themeColor="accent6" w:themeShade="BF"/>
-          <w:sz w:val="32"/>
-          <w:szCs w:val="32"/>
-          <w:lang w:val="en-US"/>
-        </w:rPr>
-        <w:t xml:space="preserve">” </w:t>
-      </w:r>
-      <w:r>
-        <w:rPr>
-          <w:rFonts w:ascii="MV Boli" w:hAnsi="MV Boli" w:cs="MV Boli"/>
-          <w:b/>
-          <w:sz w:val="32"/>
-          <w:szCs w:val="32"/>
-          <w:lang w:val="en-US"/>
-        </w:rPr>
-        <w:t>.</w:t>
-      </w:r>
-    </w:p>
-    <w:p>
-      <w:pPr>
-        <w:rPr>
-          <w:rFonts w:ascii="MV Boli" w:hAnsi="MV Boli" w:cs="MV Boli"/>
-          <w:b/>
-          <w:sz w:val="32"/>
-          <w:szCs w:val="32"/>
-          <w:lang w:val="en-US"/>
-        </w:rPr>
-      </w:pPr>
-    </w:p>
-    <w:p>
-      <w:pPr>
-        <w:jc w:val="center"/>
-        <w:rPr>
-          <w:rFonts w:ascii="MV Boli" w:hAnsi="MV Boli" w:cs="MV Boli"/>
-          <w:b/>
-          <w:sz w:val="48"/>
-          <w:szCs w:val="48"/>
-          <w:lang w:val="en-US"/>
-        </w:rPr>
-      </w:pPr>
-      <w:r>
-        <w:rPr>
-          <w:rFonts w:ascii="MV Boli" w:hAnsi="MV Boli" w:cs="MV Boli"/>
-          <w:b/>
-          <w:sz w:val="48"/>
-          <w:szCs w:val="48"/>
-          <w:lang w:val="en-US"/>
-        </w:rPr>
-        <w:t xml:space="preserve">Some </w:t>
-      </w:r>
-      <w:proofErr w:type="gramStart"/>
-      <w:r>
-        <w:rPr>
-          <w:rFonts w:ascii="MV Boli" w:hAnsi="MV Boli" w:cs="MV Boli"/>
-          <w:b/>
-          <w:sz w:val="48"/>
-          <w:szCs w:val="48"/>
-          <w:lang w:val="en-US"/>
-        </w:rPr>
-        <w:t>hints !</w:t>
-      </w:r>
-      <w:proofErr w:type="gramEnd"/>
-      <w:r>
-        <w:rPr>
-          <w:rFonts w:ascii="MV Boli" w:hAnsi="MV Boli" w:cs="MV Boli"/>
-          <w:b/>
-          <w:sz w:val="48"/>
-          <w:szCs w:val="48"/>
+          <w:sz w:val="44"/>
+          <w:szCs w:val="44"/>
           <w:lang w:val="en-US"/>
         </w:rPr>
         <w:t>?!</w:t>
@@ -402,13 +391,24 @@
           <w:szCs w:val="32"/>
           <w:lang w:val="en-US"/>
         </w:rPr>
-        <w:t xml:space="preserve">This is screenshot is from my </w:t>
+        <w:t xml:space="preserve">This </w:t>
+      </w:r>
+      <w:r>
+        <w:rPr>
+          <w:rFonts w:ascii="MV Boli" w:hAnsi="MV Boli" w:cs="MV Boli"/>
+          <w:b/>
+          <w:sz w:val="32"/>
+          <w:szCs w:val="32"/>
+          <w:lang w:val="en-US"/>
+        </w:rPr>
+        <w:t xml:space="preserve">screenshot is from my </w:t>
       </w:r>
       <w:proofErr w:type="spellStart"/>
       <w:r>
         <w:rPr>
           <w:rFonts w:ascii="MV Boli" w:hAnsi="MV Boli" w:cs="MV Boli"/>
           <w:b/>
+          <w:color w:val="92D050"/>
           <w:sz w:val="32"/>
           <w:szCs w:val="32"/>
           <w:lang w:val="en-US"/>

</xml_diff>